<commit_message>
Commit to test branch
</commit_message>
<xml_diff>
--- a/New Microsoft Office Word Document.docx
+++ b/New Microsoft Office Word Document.docx
@@ -5,6 +5,12 @@
     <w:p>
       <w:r>
         <w:t>Changes in master branch</w:t>
+      </w:r>
+    </w:p>
+    <w:p/>
+    <w:p>
+      <w:r>
+        <w:t>Changes in test branch</w:t>
       </w:r>
     </w:p>
     <w:p/>
@@ -178,6 +184,7 @@
   <w:style w:type="paragraph" w:default="1" w:styleId="Normal">
     <w:name w:val="Normal"/>
     <w:qFormat/>
+    <w:rsid w:val="00FB3EB1"/>
   </w:style>
   <w:style w:type="character" w:default="1" w:styleId="DefaultParagraphFont">
     <w:name w:val="Default Paragraph Font"/>

</xml_diff>